<commit_message>
Began programming the sensor and conveyor agents.  Still need to add transducer arithmetic
</commit_message>
<xml_diff>
--- a/Design/Tim/v1_DesignDoc.docx
+++ b/Design/Tim/v1_DesignDoc.docx
@@ -3056,6 +3056,14 @@
         </w:rPr>
         <w:t xml:space="preserve">, because </w:t>
       </w:r>
+      <w:r>
+        <w:rPr>
+          <w:rFonts w:ascii="Times New Roman" w:hAnsi="Times New Roman" w:cs="Times New Roman"/>
+          <w:sz w:val="24"/>
+          <w:szCs w:val="24"/>
+        </w:rPr>
+        <w:t>this agent will watch for transducer messages from both GUI sensors</w:t>
+      </w:r>
     </w:p>
     <w:p>
       <w:pPr>
@@ -4236,45 +4244,61 @@
           <w:sz w:val="24"/>
           <w:szCs w:val="24"/>
         </w:rPr>
-        <w:t>List&lt;conveyorEvent&gt; events; // Used to hold all of the sensor events</w:t>
-      </w:r>
-    </w:p>
-    <w:p>
-      <w:pPr>
-        <w:widowControl w:val="0"/>
-        <w:spacing w:line="276" w:lineRule="auto"/>
-        <w:rPr>
-          <w:rFonts w:ascii="Times New Roman" w:hAnsi="Times New Roman" w:cs="Times New Roman"/>
-          <w:sz w:val="24"/>
-          <w:szCs w:val="24"/>
-        </w:rPr>
-      </w:pPr>
-    </w:p>
-    <w:p>
-      <w:pPr>
-        <w:widowControl w:val="0"/>
-        <w:spacing w:line="276" w:lineRule="auto"/>
-        <w:rPr>
-          <w:rFonts w:ascii="Times New Roman" w:hAnsi="Times New Roman" w:cs="Times New Roman"/>
-          <w:sz w:val="24"/>
-          <w:szCs w:val="24"/>
-        </w:rPr>
-      </w:pPr>
-      <w:r>
-        <w:rPr>
-          <w:rFonts w:ascii="Times New Roman" w:hAnsi="Times New Roman" w:cs="Times New Roman"/>
-          <w:sz w:val="24"/>
-          <w:szCs w:val="24"/>
-        </w:rPr>
-        <w:t>boolean isMo</w:t>
-      </w:r>
-      <w:r>
-        <w:rPr>
-          <w:rFonts w:ascii="Times New Roman" w:hAnsi="Times New Roman" w:cs="Times New Roman"/>
-          <w:sz w:val="24"/>
-          <w:szCs w:val="24"/>
-        </w:rPr>
-        <w:t>ving; // Is the conveyor moving or not?</w:t>
+        <w:t>List&lt;C</w:t>
+      </w:r>
+      <w:r>
+        <w:rPr>
+          <w:rFonts w:ascii="Times New Roman" w:hAnsi="Times New Roman" w:cs="Times New Roman"/>
+          <w:sz w:val="24"/>
+          <w:szCs w:val="24"/>
+        </w:rPr>
+        <w:t>onveyorEvent&gt; events; // Used to hold all of the sensor events</w:t>
+      </w:r>
+    </w:p>
+    <w:p>
+      <w:pPr>
+        <w:widowControl w:val="0"/>
+        <w:spacing w:line="276" w:lineRule="auto"/>
+        <w:rPr>
+          <w:rFonts w:ascii="Times New Roman" w:hAnsi="Times New Roman" w:cs="Times New Roman"/>
+          <w:sz w:val="24"/>
+          <w:szCs w:val="24"/>
+        </w:rPr>
+      </w:pPr>
+    </w:p>
+    <w:p>
+      <w:pPr>
+        <w:widowControl w:val="0"/>
+        <w:spacing w:line="276" w:lineRule="auto"/>
+        <w:rPr>
+          <w:rFonts w:ascii="Times New Roman" w:hAnsi="Times New Roman" w:cs="Times New Roman"/>
+          <w:sz w:val="24"/>
+          <w:szCs w:val="24"/>
+        </w:rPr>
+      </w:pPr>
+      <w:r>
+        <w:rPr>
+          <w:rFonts w:ascii="Times New Roman" w:hAnsi="Times New Roman" w:cs="Times New Roman"/>
+          <w:sz w:val="24"/>
+          <w:szCs w:val="24"/>
+        </w:rPr>
+        <w:t xml:space="preserve">boolean </w:t>
+      </w:r>
+      <w:r>
+        <w:rPr>
+          <w:rFonts w:ascii="Times New Roman" w:hAnsi="Times New Roman" w:cs="Times New Roman"/>
+          <w:sz w:val="24"/>
+          <w:szCs w:val="24"/>
+        </w:rPr>
+        <w:t>conveyorOn</w:t>
+      </w:r>
+      <w:r>
+        <w:rPr>
+          <w:rFonts w:ascii="Times New Roman" w:hAnsi="Times New Roman" w:cs="Times New Roman"/>
+          <w:sz w:val="24"/>
+          <w:szCs w:val="24"/>
+        </w:rPr>
+        <w:t>; // Is the conveyor moving or not?</w:t>
       </w:r>
     </w:p>
     <w:p>
@@ -4718,7 +4742,15 @@
           <w:sz w:val="24"/>
           <w:szCs w:val="24"/>
         </w:rPr>
-        <w:t>SensorEvent e = events.remove(0);</w:t>
+        <w:t>ConveyorEvent</w:t>
+      </w:r>
+      <w:r>
+        <w:rPr>
+          <w:rFonts w:ascii="Times New Roman" w:hAnsi="Times New Roman" w:cs="Times New Roman"/>
+          <w:sz w:val="24"/>
+          <w:szCs w:val="24"/>
+        </w:rPr>
+        <w:t xml:space="preserve"> e = events.remove(0);</w:t>
       </w:r>
     </w:p>
     <w:p>
@@ -9861,7 +9893,7 @@
 </file>
 
 <file path=customXml/itemProps1.xml><?xml version="1.0" encoding="utf-8"?>
-<ds:datastoreItem xmlns:ds="http://schemas.openxmlformats.org/officeDocument/2006/customXml" ds:itemID="{8807261F-02CE-4B20-9CFF-70A0DBDB4784}">
+<ds:datastoreItem xmlns:ds="http://schemas.openxmlformats.org/officeDocument/2006/customXml" ds:itemID="{FC36170F-B3B0-4273-95FF-8ABD93A78E9A}">
   <ds:schemaRefs>
     <ds:schemaRef ds:uri="http://schemas.openxmlformats.org/officeDocument/2006/bibliography"/>
   </ds:schemaRefs>

</xml_diff>

<commit_message>
Added transducer arithmetic to the conveyor and sensor agents.  Started creating the popUp agent, and will get to creating its transducer stuff tomorrow, sometime.
</commit_message>
<xml_diff>
--- a/Design/Tim/v1_DesignDoc.docx
+++ b/Design/Tim/v1_DesignDoc.docx
@@ -5787,7 +5787,23 @@
           <w:sz w:val="24"/>
           <w:szCs w:val="24"/>
         </w:rPr>
-        <w:t xml:space="preserve"> if (!isMoving)</w:t>
+        <w:t xml:space="preserve"> if (!</w:t>
+      </w:r>
+      <w:r>
+        <w:rPr>
+          <w:rFonts w:ascii="Times New Roman" w:hAnsi="Times New Roman" w:cs="Times New Roman"/>
+          <w:sz w:val="24"/>
+          <w:szCs w:val="24"/>
+        </w:rPr>
+        <w:t>conveyorOn</w:t>
+      </w:r>
+      <w:r>
+        <w:rPr>
+          <w:rFonts w:ascii="Times New Roman" w:hAnsi="Times New Roman" w:cs="Times New Roman"/>
+          <w:sz w:val="24"/>
+          <w:szCs w:val="24"/>
+        </w:rPr>
+        <w:t>)</w:t>
       </w:r>
     </w:p>
     <w:p>
@@ -5814,7 +5830,23 @@
           <w:sz w:val="24"/>
           <w:szCs w:val="24"/>
         </w:rPr>
-        <w:t xml:space="preserve"> if (isMoving)</w:t>
+        <w:t xml:space="preserve"> if (</w:t>
+      </w:r>
+      <w:r>
+        <w:rPr>
+          <w:rFonts w:ascii="Times New Roman" w:hAnsi="Times New Roman" w:cs="Times New Roman"/>
+          <w:sz w:val="24"/>
+          <w:szCs w:val="24"/>
+        </w:rPr>
+        <w:t>conveyorOn</w:t>
+      </w:r>
+      <w:r>
+        <w:rPr>
+          <w:rFonts w:ascii="Times New Roman" w:hAnsi="Times New Roman" w:cs="Times New Roman"/>
+          <w:sz w:val="24"/>
+          <w:szCs w:val="24"/>
+        </w:rPr>
+        <w:t>)</w:t>
       </w:r>
     </w:p>
     <w:p>
@@ -5967,7 +5999,15 @@
           <w:sz w:val="24"/>
           <w:szCs w:val="24"/>
         </w:rPr>
-        <w:t>msgDoneProcessingGlass(Glass g);</w:t>
+        <w:t>msgGlassDone</w:t>
+      </w:r>
+      <w:r>
+        <w:rPr>
+          <w:rFonts w:ascii="Times New Roman" w:hAnsi="Times New Roman" w:cs="Times New Roman"/>
+          <w:sz w:val="24"/>
+          <w:szCs w:val="24"/>
+        </w:rPr>
+        <w:t>(Glass g);</w:t>
       </w:r>
     </w:p>
     <w:p>
@@ -6537,7 +6577,7 @@
           <w:sz w:val="24"/>
           <w:szCs w:val="24"/>
         </w:rPr>
-        <w:t xml:space="preserve">MachineCom </w:t>
+        <w:t>MachineCom</w:t>
       </w:r>
       <w:r>
         <w:rPr>
@@ -6622,6 +6662,14 @@
           <w:szCs w:val="24"/>
         </w:rPr>
         <w:t>boolean passNextCF;</w:t>
+      </w:r>
+      <w:r>
+        <w:rPr>
+          <w:rFonts w:ascii="Times New Roman" w:hAnsi="Times New Roman" w:cs="Times New Roman"/>
+          <w:sz w:val="24"/>
+          <w:szCs w:val="24"/>
+        </w:rPr>
+        <w:t xml:space="preserve"> // Is it possible to pass to the next conveyor family yet?</w:t>
       </w:r>
     </w:p>
     <w:p>
@@ -7055,6 +7103,26 @@
       <w:pPr>
         <w:widowControl w:val="0"/>
         <w:spacing w:line="276" w:lineRule="auto"/>
+        <w:ind w:firstLine="720"/>
+        <w:rPr>
+          <w:rFonts w:ascii="Times New Roman" w:hAnsi="Times New Roman" w:cs="Times New Roman"/>
+          <w:sz w:val="24"/>
+          <w:szCs w:val="24"/>
+        </w:rPr>
+      </w:pPr>
+      <w:r>
+        <w:rPr>
+          <w:rFonts w:ascii="Times New Roman" w:hAnsi="Times New Roman" w:cs="Times New Roman"/>
+          <w:sz w:val="24"/>
+          <w:szCs w:val="24"/>
+        </w:rPr>
+        <w:t>stateChanged();</w:t>
+      </w:r>
+    </w:p>
+    <w:p>
+      <w:pPr>
+        <w:widowControl w:val="0"/>
+        <w:spacing w:line="276" w:lineRule="auto"/>
         <w:rPr>
           <w:rFonts w:ascii="Times New Roman" w:hAnsi="Times New Roman" w:cs="Times New Roman"/>
           <w:sz w:val="24"/>
@@ -7142,15 +7210,23 @@
           <w:sz w:val="24"/>
           <w:szCs w:val="24"/>
         </w:rPr>
-        <w:t xml:space="preserve"> &amp;&amp; positionFreeCF</w:t>
-      </w:r>
-      <w:r>
-        <w:rPr>
-          <w:rFonts w:ascii="Times New Roman" w:hAnsi="Times New Roman" w:cs="Times New Roman"/>
-          <w:sz w:val="24"/>
-          <w:szCs w:val="24"/>
-        </w:rPr>
-        <w:t xml:space="preserve"> == true</w:t>
+        <w:t xml:space="preserve"> &amp;&amp; </w:t>
+      </w:r>
+      <w:r>
+        <w:rPr>
+          <w:rFonts w:ascii="Times New Roman" w:hAnsi="Times New Roman" w:cs="Times New Roman"/>
+          <w:sz w:val="24"/>
+          <w:szCs w:val="24"/>
+        </w:rPr>
+        <w:t xml:space="preserve">passNextCF </w:t>
+      </w:r>
+      <w:r>
+        <w:rPr>
+          <w:rFonts w:ascii="Times New Roman" w:hAnsi="Times New Roman" w:cs="Times New Roman"/>
+          <w:sz w:val="24"/>
+          <w:szCs w:val="24"/>
+        </w:rPr>
+        <w:t>== true</w:t>
       </w:r>
       <w:r>
         <w:rPr>
@@ -7217,7 +7293,23 @@
           <w:szCs w:val="24"/>
         </w:rPr>
         <w:tab/>
-        <w:t>return false; // Do not want another piece of glass to collide, so shutt he agent down until positionFree() is called</w:t>
+        <w:t>return false; // Do not want another piece of glass to collide, so shut</w:t>
+      </w:r>
+      <w:r>
+        <w:rPr>
+          <w:rFonts w:ascii="Times New Roman" w:hAnsi="Times New Roman" w:cs="Times New Roman"/>
+          <w:sz w:val="24"/>
+          <w:szCs w:val="24"/>
+        </w:rPr>
+        <w:t xml:space="preserve"> </w:t>
+      </w:r>
+      <w:r>
+        <w:rPr>
+          <w:rFonts w:ascii="Times New Roman" w:hAnsi="Times New Roman" w:cs="Times New Roman"/>
+          <w:sz w:val="24"/>
+          <w:szCs w:val="24"/>
+        </w:rPr>
+        <w:t>the agent down until positionFree() is called</w:t>
       </w:r>
     </w:p>
     <w:p>
@@ -7264,14 +7356,6 @@
           <w:szCs w:val="24"/>
         </w:rPr>
         <w:t xml:space="preserve"> g in gTBP s.t. g.processState == processState.</w:t>
-      </w:r>
-      <w:r>
-        <w:rPr>
-          <w:rFonts w:ascii="Times New Roman" w:hAnsi="Times New Roman" w:cs="Times New Roman"/>
-          <w:sz w:val="24"/>
-          <w:szCs w:val="24"/>
-        </w:rPr>
-        <w:t xml:space="preserve"> </w:t>
       </w:r>
       <w:r>
         <w:rPr>
@@ -7445,7 +7529,23 @@
           <w:sz w:val="24"/>
           <w:szCs w:val="24"/>
         </w:rPr>
-        <w:t xml:space="preserve"> com in robotComs s.t. com.inUse == false &amp;&amp; popUpDown == true) then</w:t>
+        <w:t xml:space="preserve"> com in </w:t>
+      </w:r>
+      <w:r>
+        <w:rPr>
+          <w:rFonts w:ascii="Times New Roman" w:hAnsi="Times New Roman" w:cs="Times New Roman"/>
+          <w:sz w:val="24"/>
+          <w:szCs w:val="24"/>
+        </w:rPr>
+        <w:t>machineComs</w:t>
+      </w:r>
+      <w:r>
+        <w:rPr>
+          <w:rFonts w:ascii="Times New Roman" w:hAnsi="Times New Roman" w:cs="Times New Roman"/>
+          <w:sz w:val="24"/>
+          <w:szCs w:val="24"/>
+        </w:rPr>
+        <w:t xml:space="preserve"> s.t. com.inUse == false &amp;&amp; popUpDown == true) then</w:t>
       </w:r>
     </w:p>
     <w:p>
@@ -7548,7 +7648,23 @@
           <w:sz w:val="24"/>
           <w:szCs w:val="24"/>
         </w:rPr>
-        <w:t xml:space="preserve"> com in robotComs s.t. !com.inUse || !g.glass.getNeedsProcessing(processType)) then</w:t>
+        <w:t xml:space="preserve"> com in </w:t>
+      </w:r>
+      <w:r>
+        <w:rPr>
+          <w:rFonts w:ascii="Times New Roman" w:hAnsi="Times New Roman" w:cs="Times New Roman"/>
+          <w:sz w:val="24"/>
+          <w:szCs w:val="24"/>
+        </w:rPr>
+        <w:t xml:space="preserve">machineComs </w:t>
+      </w:r>
+      <w:r>
+        <w:rPr>
+          <w:rFonts w:ascii="Times New Roman" w:hAnsi="Times New Roman" w:cs="Times New Roman"/>
+          <w:sz w:val="24"/>
+          <w:szCs w:val="24"/>
+        </w:rPr>
+        <w:t>s.t. !com.inUse || !g.glass.getNeedsProcessing(processType)) then</w:t>
       </w:r>
     </w:p>
     <w:p>
@@ -7568,7 +7684,23 @@
           <w:sz w:val="24"/>
           <w:szCs w:val="24"/>
         </w:rPr>
-        <w:t>actSendForGlass(); return true;</w:t>
+        <w:t>actSendForGlass(</w:t>
+      </w:r>
+      <w:r>
+        <w:rPr>
+          <w:rFonts w:ascii="Times New Roman" w:hAnsi="Times New Roman" w:cs="Times New Roman"/>
+          <w:sz w:val="24"/>
+          <w:szCs w:val="24"/>
+        </w:rPr>
+        <w:t>g</w:t>
+      </w:r>
+      <w:r>
+        <w:rPr>
+          <w:rFonts w:ascii="Times New Roman" w:hAnsi="Times New Roman" w:cs="Times New Roman"/>
+          <w:sz w:val="24"/>
+          <w:szCs w:val="24"/>
+        </w:rPr>
+        <w:t>); return true;</w:t>
       </w:r>
     </w:p>
     <w:p>
@@ -7732,7 +7864,23 @@
           <w:sz w:val="24"/>
           <w:szCs w:val="24"/>
         </w:rPr>
-        <w:t>cf.getConveyor.msgPositionFree();</w:t>
+        <w:t>cf.getConveyor</w:t>
+      </w:r>
+      <w:r>
+        <w:rPr>
+          <w:rFonts w:ascii="Times New Roman" w:hAnsi="Times New Roman" w:cs="Times New Roman"/>
+          <w:sz w:val="24"/>
+          <w:szCs w:val="24"/>
+        </w:rPr>
+        <w:t>()</w:t>
+      </w:r>
+      <w:r>
+        <w:rPr>
+          <w:rFonts w:ascii="Times New Roman" w:hAnsi="Times New Roman" w:cs="Times New Roman"/>
+          <w:sz w:val="24"/>
+          <w:szCs w:val="24"/>
+        </w:rPr>
+        <w:t>.msgPositionFree();</w:t>
       </w:r>
     </w:p>
     <w:p>
@@ -7849,6 +7997,7 @@
           <w:sz w:val="24"/>
           <w:szCs w:val="24"/>
         </w:rPr>
+        <w:lastRenderedPageBreak/>
         <w:tab/>
         <w:t>g.processState = awaitingRemoval;</w:t>
       </w:r>
@@ -7869,7 +8018,6 @@
           <w:sz w:val="24"/>
           <w:szCs w:val="24"/>
         </w:rPr>
-        <w:lastRenderedPageBreak/>
         <w:t>}</w:t>
       </w:r>
     </w:p>
@@ -8044,7 +8192,23 @@
           <w:szCs w:val="24"/>
         </w:rPr>
         <w:tab/>
-        <w:t>com.machine.msgProcessGlass(g.glass);</w:t>
+        <w:t>com.machine.</w:t>
+      </w:r>
+      <w:r>
+        <w:rPr>
+          <w:rFonts w:ascii="Times New Roman" w:hAnsi="Times New Roman" w:cs="Times New Roman"/>
+          <w:sz w:val="24"/>
+          <w:szCs w:val="24"/>
+        </w:rPr>
+        <w:t>msgHereIsGlass</w:t>
+      </w:r>
+      <w:r>
+        <w:rPr>
+          <w:rFonts w:ascii="Times New Roman" w:hAnsi="Times New Roman" w:cs="Times New Roman"/>
+          <w:sz w:val="24"/>
+          <w:szCs w:val="24"/>
+        </w:rPr>
+        <w:t>(g.glass);</w:t>
       </w:r>
     </w:p>
     <w:p>
@@ -8380,15 +8544,15 @@
           <w:sz w:val="24"/>
           <w:szCs w:val="24"/>
         </w:rPr>
-        <w:t>p</w:t>
-      </w:r>
-      <w:r>
-        <w:rPr>
-          <w:rFonts w:ascii="Times New Roman" w:hAnsi="Times New Roman" w:cs="Times New Roman"/>
-          <w:sz w:val="24"/>
-          <w:szCs w:val="24"/>
-        </w:rPr>
-        <w:t>ositionFreeCF = false;</w:t>
+        <w:t>passNextCF</w:t>
+      </w:r>
+      <w:r>
+        <w:rPr>
+          <w:rFonts w:ascii="Times New Roman" w:hAnsi="Times New Roman" w:cs="Times New Roman"/>
+          <w:sz w:val="24"/>
+          <w:szCs w:val="24"/>
+        </w:rPr>
+        <w:t xml:space="preserve"> = false;</w:t>
       </w:r>
     </w:p>
     <w:p>
@@ -8808,6 +8972,7 @@
           <w:szCs w:val="24"/>
           <w:u w:val="single"/>
         </w:rPr>
+        <w:lastRenderedPageBreak/>
         <w:t>Description:</w:t>
       </w:r>
       <w:r>
@@ -8824,16 +8989,7 @@
           <w:sz w:val="24"/>
           <w:szCs w:val="24"/>
         </w:rPr>
-        <w:t xml:space="preserve">act as a wrapper class for a set of conveyors, sensors, and pop-ups.  It will </w:t>
-      </w:r>
-      <w:r>
-        <w:rPr>
-          <w:rFonts w:ascii="Times New Roman" w:hAnsi="Times New Roman" w:cs="Times New Roman"/>
-          <w:sz w:val="24"/>
-          <w:szCs w:val="24"/>
-        </w:rPr>
-        <w:lastRenderedPageBreak/>
-        <w:t>also contain a reference to robots and machines through its components</w:t>
+        <w:t>act as a wrapper class for a set of conveyors, sensors, and pop-ups.  It will also contain a reference to robots and machines through its components</w:t>
       </w:r>
     </w:p>
     <w:p>
@@ -9893,7 +10049,7 @@
 </file>
 
 <file path=customXml/itemProps1.xml><?xml version="1.0" encoding="utf-8"?>
-<ds:datastoreItem xmlns:ds="http://schemas.openxmlformats.org/officeDocument/2006/customXml" ds:itemID="{FC36170F-B3B0-4273-95FF-8ABD93A78E9A}">
+<ds:datastoreItem xmlns:ds="http://schemas.openxmlformats.org/officeDocument/2006/customXml" ds:itemID="{E4E93AC5-4F27-4F1F-9E60-31BC3DE9CE00}">
   <ds:schemaRefs>
     <ds:schemaRef ds:uri="http://schemas.openxmlformats.org/officeDocument/2006/bibliography"/>
   </ds:schemaRefs>

</xml_diff>

<commit_message>
Added stuff for the glass select GUI, but where to add the scrollPane?
</commit_message>
<xml_diff>
--- a/Design/Tim/v1_DesignDoc.docx
+++ b/Design/Tim/v1_DesignDoc.docx
@@ -466,7 +466,15 @@
           <w:sz w:val="24"/>
           <w:szCs w:val="24"/>
         </w:rPr>
-        <w:t>For this version of the project, the following objectives have to be completed:</w:t>
+        <w:t xml:space="preserve">For this version of the project, the following </w:t>
+      </w:r>
+      <w:r>
+        <w:rPr>
+          <w:rFonts w:ascii="Times New Roman" w:eastAsia="Times New Roman" w:hAnsi="Times New Roman" w:cs="Times New Roman"/>
+          <w:sz w:val="24"/>
+          <w:szCs w:val="24"/>
+        </w:rPr>
+        <w:t>objectives have to be completed:</w:t>
       </w:r>
     </w:p>
     <w:p>
@@ -10049,7 +10057,7 @@
 </file>
 
 <file path=customXml/itemProps1.xml><?xml version="1.0" encoding="utf-8"?>
-<ds:datastoreItem xmlns:ds="http://schemas.openxmlformats.org/officeDocument/2006/customXml" ds:itemID="{E4E93AC5-4F27-4F1F-9E60-31BC3DE9CE00}">
+<ds:datastoreItem xmlns:ds="http://schemas.openxmlformats.org/officeDocument/2006/customXml" ds:itemID="{4EEDE256-ECD7-4C22-A95F-864818C28012}">
   <ds:schemaRefs>
     <ds:schemaRef ds:uri="http://schemas.openxmlformats.org/officeDocument/2006/bibliography"/>
   </ds:schemaRefs>

</xml_diff>